<commit_message>
complete server, not tested yet
</commit_message>
<xml_diff>
--- a/Models and SocketIO-Events.docx
+++ b/Models and SocketIO-Events.docx
@@ -414,7 +414,15 @@
       </w:pPr>
       <w:r>
         <w:tab/>
-        <w:t>id: int,</w:t>
+        <w:t xml:space="preserve">id: </w:t>
+      </w:r>
+      <w:proofErr w:type="spellStart"/>
+      <w:r>
+        <w:t>int</w:t>
+      </w:r>
+      <w:proofErr w:type="spellEnd"/>
+      <w:r>
+        <w:t>,</w:t>
       </w:r>
     </w:p>
     <w:p>
@@ -466,7 +474,15 @@
       </w:pPr>
       <w:r>
         <w:tab/>
-        <w:t>id: int,</w:t>
+        <w:t xml:space="preserve">id: </w:t>
+      </w:r>
+      <w:proofErr w:type="spellStart"/>
+      <w:r>
+        <w:t>int</w:t>
+      </w:r>
+      <w:proofErr w:type="spellEnd"/>
+      <w:r>
+        <w:t>,</w:t>
       </w:r>
     </w:p>
     <w:p>
@@ -478,7 +494,15 @@
       </w:pPr>
       <w:r>
         <w:tab/>
-        <w:t>players: Player[]</w:t>
+        <w:t xml:space="preserve">players: </w:t>
+      </w:r>
+      <w:proofErr w:type="gramStart"/>
+      <w:r>
+        <w:t>Player[</w:t>
+      </w:r>
+      <w:proofErr w:type="gramEnd"/>
+      <w:r>
+        <w:t>]</w:t>
       </w:r>
     </w:p>
     <w:p>
@@ -518,7 +542,15 @@
       </w:pPr>
       <w:r>
         <w:tab/>
-        <w:t>id: int,</w:t>
+        <w:t xml:space="preserve">id: </w:t>
+      </w:r>
+      <w:proofErr w:type="spellStart"/>
+      <w:r>
+        <w:t>int</w:t>
+      </w:r>
+      <w:proofErr w:type="spellEnd"/>
+      <w:r>
+        <w:t>,</w:t>
       </w:r>
     </w:p>
     <w:p>
@@ -542,7 +574,14 @@
       </w:pPr>
       <w:r>
         <w:tab/>
-        <w:t xml:space="preserve">imageUrl: string </w:t>
+      </w:r>
+      <w:proofErr w:type="spellStart"/>
+      <w:r>
+        <w:t>imageUrl</w:t>
+      </w:r>
+      <w:proofErr w:type="spellEnd"/>
+      <w:r>
+        <w:t xml:space="preserve">: string </w:t>
       </w:r>
     </w:p>
     <w:p>
@@ -569,8 +608,13 @@
         </w:tabs>
         <w:spacing w:after="0"/>
       </w:pPr>
-      <w:r>
-        <w:t>GameInfo {</w:t>
+      <w:proofErr w:type="spellStart"/>
+      <w:r>
+        <w:t>GameInfo</w:t>
+      </w:r>
+      <w:proofErr w:type="spellEnd"/>
+      <w:r>
+        <w:t xml:space="preserve"> {</w:t>
       </w:r>
     </w:p>
     <w:p>
@@ -596,7 +640,20 @@
       </w:pPr>
       <w:r>
         <w:tab/>
-        <w:t>allies: int[],</w:t>
+        <w:t xml:space="preserve">allies: </w:t>
+      </w:r>
+      <w:proofErr w:type="spellStart"/>
+      <w:proofErr w:type="gramStart"/>
+      <w:r>
+        <w:t>int</w:t>
+      </w:r>
+      <w:proofErr w:type="spellEnd"/>
+      <w:r>
+        <w:t>[</w:t>
+      </w:r>
+      <w:proofErr w:type="gramEnd"/>
+      <w:r>
+        <w:t>],</w:t>
       </w:r>
     </w:p>
     <w:p>
@@ -608,8 +665,20 @@
       </w:pPr>
       <w:r>
         <w:tab/>
-        <w:t>hitler: int</w:t>
-      </w:r>
+      </w:r>
+      <w:proofErr w:type="spellStart"/>
+      <w:r>
+        <w:t>hitler</w:t>
+      </w:r>
+      <w:proofErr w:type="spellEnd"/>
+      <w:r>
+        <w:t xml:space="preserve">: </w:t>
+      </w:r>
+      <w:proofErr w:type="spellStart"/>
+      <w:r>
+        <w:t>int</w:t>
+      </w:r>
+      <w:proofErr w:type="spellEnd"/>
     </w:p>
     <w:p>
       <w:r>
@@ -795,8 +864,13 @@
             </w:tcBorders>
           </w:tcPr>
           <w:p>
-            <w:r>
-              <w:t>Lobby[]</w:t>
+            <w:proofErr w:type="gramStart"/>
+            <w:r>
+              <w:t>Lobby[</w:t>
+            </w:r>
+            <w:proofErr w:type="gramEnd"/>
+            <w:r>
+              <w:t>]</w:t>
             </w:r>
           </w:p>
         </w:tc>
@@ -862,9 +936,11 @@
             <w:tcW w:w="1984" w:type="dxa"/>
           </w:tcPr>
           <w:p>
+            <w:proofErr w:type="spellStart"/>
             <w:r>
               <w:t>GameInfo</w:t>
             </w:r>
+            <w:proofErr w:type="spellEnd"/>
           </w:p>
         </w:tc>
         <w:tc>
@@ -897,9 +973,19 @@
             <w:tcW w:w="1984" w:type="dxa"/>
           </w:tcPr>
           <w:p>
-            <w:r>
-              <w:t>player_id: int</w:t>
-            </w:r>
+            <w:proofErr w:type="spellStart"/>
+            <w:r>
+              <w:t>player_id</w:t>
+            </w:r>
+            <w:proofErr w:type="spellEnd"/>
+            <w:r>
+              <w:t xml:space="preserve">: </w:t>
+            </w:r>
+            <w:proofErr w:type="spellStart"/>
+            <w:r>
+              <w:t>int</w:t>
+            </w:r>
+            <w:proofErr w:type="spellEnd"/>
           </w:p>
         </w:tc>
         <w:tc>
@@ -929,12 +1015,22 @@
             <w:tcW w:w="1984" w:type="dxa"/>
           </w:tcPr>
           <w:p>
+            <w:proofErr w:type="spellStart"/>
             <w:r>
               <w:t>p</w:t>
             </w:r>
             <w:r>
-              <w:t>layer_id: int</w:t>
-            </w:r>
+              <w:t>layer_id</w:t>
+            </w:r>
+            <w:proofErr w:type="spellEnd"/>
+            <w:r>
+              <w:t xml:space="preserve">: </w:t>
+            </w:r>
+            <w:proofErr w:type="spellStart"/>
+            <w:r>
+              <w:t>int</w:t>
+            </w:r>
+            <w:proofErr w:type="spellEnd"/>
           </w:p>
         </w:tc>
         <w:tc>
@@ -973,9 +1069,19 @@
             <w:tcW w:w="1984" w:type="dxa"/>
           </w:tcPr>
           <w:p>
-            <w:r>
-              <w:t>player_id: int</w:t>
-            </w:r>
+            <w:proofErr w:type="spellStart"/>
+            <w:r>
+              <w:t>player_id</w:t>
+            </w:r>
+            <w:proofErr w:type="spellEnd"/>
+            <w:r>
+              <w:t xml:space="preserve">: </w:t>
+            </w:r>
+            <w:proofErr w:type="spellStart"/>
+            <w:r>
+              <w:t>int</w:t>
+            </w:r>
+            <w:proofErr w:type="spellEnd"/>
           </w:p>
         </w:tc>
         <w:tc>
@@ -1012,11 +1118,21 @@
               <w:t>&lt;</w:t>
             </w:r>
             <w:r>
-              <w:t xml:space="preserve"> player_id</w:t>
-            </w:r>
-            <w:r>
-              <w:t>: int</w:t>
-            </w:r>
+              <w:t xml:space="preserve"> </w:t>
+            </w:r>
+            <w:proofErr w:type="spellStart"/>
+            <w:r>
+              <w:t>player_id</w:t>
+            </w:r>
+            <w:proofErr w:type="spellEnd"/>
+            <w:r>
+              <w:t xml:space="preserve">: </w:t>
+            </w:r>
+            <w:proofErr w:type="spellStart"/>
+            <w:r>
+              <w:t>int</w:t>
+            </w:r>
+            <w:proofErr w:type="spellEnd"/>
             <w:r>
               <w:t xml:space="preserve"> -&gt; vote</w:t>
             </w:r>
@@ -1075,8 +1191,13 @@
           </w:tcPr>
           <w:p>
             <w:r>
-              <w:t>chancellor-hitler</w:t>
-            </w:r>
+              <w:t>chancellor-</w:t>
+            </w:r>
+            <w:proofErr w:type="spellStart"/>
+            <w:r>
+              <w:t>hitler</w:t>
+            </w:r>
+            <w:proofErr w:type="spellEnd"/>
           </w:p>
         </w:tc>
         <w:tc>
@@ -1084,8 +1205,13 @@
             <w:tcW w:w="1984" w:type="dxa"/>
           </w:tcPr>
           <w:p>
-            <w:r>
-              <w:t>isHitler: bool</w:t>
+            <w:proofErr w:type="spellStart"/>
+            <w:r>
+              <w:t>isHitler</w:t>
+            </w:r>
+            <w:proofErr w:type="spellEnd"/>
+            <w:r>
+              <w:t>: bool</w:t>
             </w:r>
           </w:p>
         </w:tc>
@@ -1119,6 +1245,8 @@
             <w:r>
               <w:t>--</w:t>
             </w:r>
+            <w:bookmarkStart w:id="3" w:name="_GoBack"/>
+            <w:bookmarkEnd w:id="3"/>
           </w:p>
         </w:tc>
         <w:tc>
@@ -1181,7 +1309,15 @@
           </w:tcPr>
           <w:p>
             <w:r>
-              <w:t>policies: bool[]</w:t>
+              <w:t xml:space="preserve">policies: </w:t>
+            </w:r>
+            <w:proofErr w:type="gramStart"/>
+            <w:r>
+              <w:t>bool[</w:t>
+            </w:r>
+            <w:proofErr w:type="gramEnd"/>
+            <w:r>
+              <w:t>]</w:t>
             </w:r>
           </w:p>
         </w:tc>
@@ -1276,9 +1412,19 @@
             <w:tcW w:w="1984" w:type="dxa"/>
           </w:tcPr>
           <w:p>
-            <w:r>
-              <w:t>player_id: int</w:t>
-            </w:r>
+            <w:proofErr w:type="spellStart"/>
+            <w:r>
+              <w:t>player_id</w:t>
+            </w:r>
+            <w:proofErr w:type="spellEnd"/>
+            <w:r>
+              <w:t xml:space="preserve">: </w:t>
+            </w:r>
+            <w:proofErr w:type="spellStart"/>
+            <w:r>
+              <w:t>int</w:t>
+            </w:r>
+            <w:proofErr w:type="spellEnd"/>
           </w:p>
         </w:tc>
         <w:tc>
@@ -1287,7 +1433,15 @@
           </w:tcPr>
           <w:p>
             <w:r>
-              <w:t>Tells clients that a player has been killed (through presidental special power)</w:t>
+              <w:t xml:space="preserve">Tells clients that a player has been killed (through </w:t>
+            </w:r>
+            <w:proofErr w:type="spellStart"/>
+            <w:r>
+              <w:t>presidental</w:t>
+            </w:r>
+            <w:proofErr w:type="spellEnd"/>
+            <w:r>
+              <w:t xml:space="preserve"> special power)</w:t>
             </w:r>
           </w:p>
         </w:tc>
@@ -1299,7 +1453,7 @@
           </w:tcPr>
           <w:p>
             <w:r>
-              <w:t>president-examining</w:t>
+              <w:t>player-investigated</w:t>
             </w:r>
           </w:p>
         </w:tc>
@@ -1309,7 +1463,7 @@
           </w:tcPr>
           <w:p>
             <w:r>
-              <w:t>--</w:t>
+              <w:t>membership: bool</w:t>
             </w:r>
           </w:p>
         </w:tc>
@@ -1319,7 +1473,15 @@
           </w:tcPr>
           <w:p>
             <w:r>
-              <w:t>Tells the other players that the president is currently examining the top 3 policies of the deck</w:t>
+              <w:t xml:space="preserve">Tells the </w:t>
+            </w:r>
+            <w:proofErr w:type="spellStart"/>
+            <w:r>
+              <w:t>presdent</w:t>
+            </w:r>
+            <w:proofErr w:type="spellEnd"/>
+            <w:r>
+              <w:t xml:space="preserve"> which membership the chosen player has</w:t>
             </w:r>
           </w:p>
         </w:tc>
@@ -1331,7 +1493,7 @@
           </w:tcPr>
           <w:p>
             <w:r>
-              <w:t>president-examination-finished</w:t>
+              <w:t>president-investigated</w:t>
             </w:r>
           </w:p>
         </w:tc>
@@ -1340,9 +1502,19 @@
             <w:tcW w:w="1984" w:type="dxa"/>
           </w:tcPr>
           <w:p>
-            <w:r>
-              <w:t>--</w:t>
-            </w:r>
+            <w:proofErr w:type="spellStart"/>
+            <w:r>
+              <w:t>player_id</w:t>
+            </w:r>
+            <w:proofErr w:type="spellEnd"/>
+            <w:r>
+              <w:t xml:space="preserve">: </w:t>
+            </w:r>
+            <w:proofErr w:type="spellStart"/>
+            <w:r>
+              <w:t>int</w:t>
+            </w:r>
+            <w:proofErr w:type="spellEnd"/>
           </w:p>
         </w:tc>
         <w:tc>
@@ -1351,104 +1523,7 @@
           </w:tcPr>
           <w:p>
             <w:r>
-              <w:t>Tells the other players that the president finished examining the top 3 policies of the deck</w:t>
-            </w:r>
-          </w:p>
-        </w:tc>
-      </w:tr>
-      <w:tr>
-        <w:tc>
-          <w:tcPr>
-            <w:tcW w:w="2288" w:type="dxa"/>
-          </w:tcPr>
-          <w:p>
-            <w:r>
-              <w:t>president-investigating</w:t>
-            </w:r>
-          </w:p>
-        </w:tc>
-        <w:tc>
-          <w:tcPr>
-            <w:tcW w:w="1984" w:type="dxa"/>
-          </w:tcPr>
-          <w:p>
-            <w:r>
-              <w:t>--</w:t>
-            </w:r>
-          </w:p>
-        </w:tc>
-        <w:tc>
-          <w:tcPr>
-            <w:tcW w:w="4910" w:type="dxa"/>
-          </w:tcPr>
-          <w:p>
-            <w:r>
-              <w:t>Tells the other players that the president is currently choosing a player to investigate his party membership</w:t>
-            </w:r>
-          </w:p>
-        </w:tc>
-      </w:tr>
-      <w:tr>
-        <w:tc>
-          <w:tcPr>
-            <w:tcW w:w="2288" w:type="dxa"/>
-          </w:tcPr>
-          <w:p>
-            <w:r>
-              <w:lastRenderedPageBreak/>
-              <w:t>president-investigated</w:t>
-            </w:r>
-          </w:p>
-        </w:tc>
-        <w:tc>
-          <w:tcPr>
-            <w:tcW w:w="1984" w:type="dxa"/>
-          </w:tcPr>
-          <w:p>
-            <w:r>
-              <w:t>player_id: int</w:t>
-            </w:r>
-          </w:p>
-        </w:tc>
-        <w:tc>
-          <w:tcPr>
-            <w:tcW w:w="4910" w:type="dxa"/>
-          </w:tcPr>
-          <w:p>
-            <w:r>
               <w:t>Tells the other players that the president investigated the party membership of the given player</w:t>
-            </w:r>
-          </w:p>
-        </w:tc>
-      </w:tr>
-      <w:tr>
-        <w:tc>
-          <w:tcPr>
-            <w:tcW w:w="2288" w:type="dxa"/>
-          </w:tcPr>
-          <w:p>
-            <w:r>
-              <w:t>president-picking-next-president</w:t>
-            </w:r>
-          </w:p>
-        </w:tc>
-        <w:tc>
-          <w:tcPr>
-            <w:tcW w:w="1984" w:type="dxa"/>
-          </w:tcPr>
-          <w:p>
-            <w:r>
-              <w:t>player_id: int</w:t>
-            </w:r>
-          </w:p>
-        </w:tc>
-        <w:tc>
-          <w:tcPr>
-            <w:tcW w:w="4910" w:type="dxa"/>
-          </w:tcPr>
-          <w:p>
-            <w:r>
-              <w:t>Tells the other players that the president is picking the next next president</w:t>
             </w:r>
           </w:p>
         </w:tc>
@@ -1472,7 +1547,7 @@
       <w:pPr>
         <w:pStyle w:val="Heading2"/>
       </w:pPr>
-      <w:bookmarkStart w:id="3" w:name="_Toc515351151"/>
+      <w:bookmarkStart w:id="4" w:name="_Toc515351151"/>
       <w:r>
         <w:lastRenderedPageBreak/>
         <w:t xml:space="preserve">Client </w:t>
@@ -1483,7 +1558,7 @@
       <w:r>
         <w:t xml:space="preserve"> Server</w:t>
       </w:r>
-      <w:bookmarkEnd w:id="3"/>
+      <w:bookmarkEnd w:id="4"/>
     </w:p>
     <w:tbl>
       <w:tblPr>
@@ -1597,7 +1672,15 @@
           </w:tcPr>
           <w:p>
             <w:r>
-              <w:t>After connecting, the clients sends this to the server to tell the server which name to display for this client</w:t>
+              <w:t xml:space="preserve">After connecting, the clients </w:t>
+            </w:r>
+            <w:proofErr w:type="gramStart"/>
+            <w:r>
+              <w:t>sends</w:t>
+            </w:r>
+            <w:proofErr w:type="gramEnd"/>
+            <w:r>
+              <w:t xml:space="preserve"> this to the server to tell the server which name to display for this client</w:t>
             </w:r>
           </w:p>
         </w:tc>
@@ -1681,8 +1764,6 @@
             <w:r>
               <w:t>Requests all open lobbies</w:t>
             </w:r>
-            <w:bookmarkStart w:id="4" w:name="_GoBack"/>
-            <w:bookmarkEnd w:id="4"/>
           </w:p>
         </w:tc>
       </w:tr>
@@ -1702,9 +1783,19 @@
             <w:tcW w:w="1985" w:type="dxa"/>
           </w:tcPr>
           <w:p>
-            <w:r>
-              <w:t>lobby_id: int</w:t>
-            </w:r>
+            <w:proofErr w:type="spellStart"/>
+            <w:r>
+              <w:t>lobby_id</w:t>
+            </w:r>
+            <w:proofErr w:type="spellEnd"/>
+            <w:r>
+              <w:t xml:space="preserve">: </w:t>
+            </w:r>
+            <w:proofErr w:type="spellStart"/>
+            <w:r>
+              <w:t>int</w:t>
+            </w:r>
+            <w:proofErr w:type="spellEnd"/>
           </w:p>
         </w:tc>
         <w:tc>
@@ -1766,9 +1857,19 @@
             <w:tcW w:w="1985" w:type="dxa"/>
           </w:tcPr>
           <w:p>
-            <w:r>
-              <w:t>player_id: int</w:t>
-            </w:r>
+            <w:proofErr w:type="spellStart"/>
+            <w:r>
+              <w:t>player_id</w:t>
+            </w:r>
+            <w:proofErr w:type="spellEnd"/>
+            <w:r>
+              <w:t xml:space="preserve">: </w:t>
+            </w:r>
+            <w:proofErr w:type="spellStart"/>
+            <w:r>
+              <w:t>int</w:t>
+            </w:r>
+            <w:proofErr w:type="spellEnd"/>
           </w:p>
         </w:tc>
         <w:tc>
@@ -1862,9 +1963,19 @@
             <w:tcW w:w="1985" w:type="dxa"/>
           </w:tcPr>
           <w:p>
-            <w:r>
-              <w:t>player_id: int</w:t>
-            </w:r>
+            <w:proofErr w:type="spellStart"/>
+            <w:r>
+              <w:t>player_id</w:t>
+            </w:r>
+            <w:proofErr w:type="spellEnd"/>
+            <w:r>
+              <w:t xml:space="preserve">: </w:t>
+            </w:r>
+            <w:proofErr w:type="spellStart"/>
+            <w:r>
+              <w:t>int</w:t>
+            </w:r>
+            <w:proofErr w:type="spellEnd"/>
           </w:p>
         </w:tc>
         <w:tc>
@@ -1894,9 +2005,19 @@
             <w:tcW w:w="1985" w:type="dxa"/>
           </w:tcPr>
           <w:p>
-            <w:r>
-              <w:t>player_id: int</w:t>
-            </w:r>
+            <w:proofErr w:type="spellStart"/>
+            <w:r>
+              <w:t>player_id</w:t>
+            </w:r>
+            <w:proofErr w:type="spellEnd"/>
+            <w:r>
+              <w:t xml:space="preserve">: </w:t>
+            </w:r>
+            <w:proofErr w:type="spellStart"/>
+            <w:r>
+              <w:t>int</w:t>
+            </w:r>
+            <w:proofErr w:type="spellEnd"/>
           </w:p>
         </w:tc>
         <w:tc>
@@ -1926,9 +2047,19 @@
             <w:tcW w:w="1985" w:type="dxa"/>
           </w:tcPr>
           <w:p>
-            <w:r>
-              <w:t>player_id: int</w:t>
-            </w:r>
+            <w:proofErr w:type="spellStart"/>
+            <w:r>
+              <w:t>player_id</w:t>
+            </w:r>
+            <w:proofErr w:type="spellEnd"/>
+            <w:r>
+              <w:t xml:space="preserve">: </w:t>
+            </w:r>
+            <w:proofErr w:type="spellStart"/>
+            <w:r>
+              <w:t>int</w:t>
+            </w:r>
+            <w:proofErr w:type="spellEnd"/>
           </w:p>
         </w:tc>
         <w:tc>

</xml_diff>